<commit_message>
Update of sketch after brainstorming
</commit_message>
<xml_diff>
--- a/process-sketch.docx
+++ b/process-sketch.docx
@@ -1,7 +1,1068 @@
 
 <file path=word/document.xml><?xml version="1.0" encoding="utf-8"?>
-<w:document xmlns:wpc="http://schemas.microsoft.com/office/word/2010/wordprocessingCanvas" xmlns:cx="http://schemas.microsoft.com/office/drawing/2014/chartex" xmlns:cx1="http://schemas.microsoft.com/office/drawing/2015/9/8/chartex" xmlns:cx2="http://schemas.microsoft.com/office/drawing/2015/10/21/chartex" xmlns:cx3="http://schemas.microsoft.com/office/drawing/2016/5/9/chartex" xmlns:cx4="http://schemas.microsoft.com/office/drawing/2016/5/10/chartex" xmlns:cx5="http://schemas.microsoft.com/office/drawing/2016/5/11/chartex" xmlns:cx6="http://schemas.microsoft.com/office/drawing/2016/5/12/chartex" xmlns:cx7="http://schemas.microsoft.com/office/drawing/2016/5/13/chartex" xmlns:cx8="http://schemas.microsoft.com/office/drawing/2016/5/14/chartex" xmlns:mc="http://schemas.openxmlformats.org/markup-compatibility/2006" xmlns:aink="http://schemas.microsoft.com/office/drawing/2016/ink" xmlns:am3d="http://schemas.microsoft.com/office/drawing/2017/model3d" xmlns:o="urn:schemas-microsoft-com:office:office" xmlns:oel="http://schemas.microsoft.com/office/2019/extlst" xmlns:r="http://schemas.openxmlformats.org/officeDocument/2006/relationships" xmlns:m="http://schemas.openxmlformats.org/officeDocument/2006/math" xmlns:v="urn:schemas-microsoft-com:vml" xmlns:wp14="http://schemas.microsoft.com/office/word/2010/wordprocessingDrawing" xmlns:wp="http://schemas.openxmlformats.org/drawingml/2006/wordprocessingDrawing" xmlns:w10="urn:schemas-microsoft-com:office:word" xmlns:w="http://schemas.openxmlformats.org/wordprocessingml/2006/main" xmlns:w14="http://schemas.microsoft.com/office/word/2010/wordml" xmlns:w15="http://schemas.microsoft.com/office/word/2012/wordml" xmlns:w16cex="http://schemas.microsoft.com/office/word/2018/wordml/cex" xmlns:w16cid="http://schemas.microsoft.com/office/word/2016/wordml/cid" xmlns:w16="http://schemas.microsoft.com/office/word/2018/wordml" xmlns:w16sdtdh="http://schemas.microsoft.com/office/word/2020/wordml/sdtdatahash" xmlns:w16se="http://schemas.microsoft.com/office/word/2015/wordml/symex" xmlns:wpg="http://schemas.microsoft.com/office/word/2010/wordprocessingGroup" xmlns:wpi="http://schemas.microsoft.com/office/word/2010/wordprocessingInk" xmlns:wne="http://schemas.microsoft.com/office/word/2006/wordml" xmlns:wps="http://schemas.microsoft.com/office/word/2010/wordprocessingShape" mc:Ignorable="w14 w15 w16se w16cid w16 w16cex w16sdtdh wp14">
+<w:document xmlns:wpc="http://schemas.microsoft.com/office/word/2010/wordprocessingCanvas" xmlns:cx="http://schemas.microsoft.com/office/drawing/2014/chartex" xmlns:cx1="http://schemas.microsoft.com/office/drawing/2015/9/8/chartex" xmlns:cx2="http://schemas.microsoft.com/office/drawing/2015/10/21/chartex" xmlns:cx3="http://schemas.microsoft.com/office/drawing/2016/5/9/chartex" xmlns:cx4="http://schemas.microsoft.com/office/drawing/2016/5/10/chartex" xmlns:cx5="http://schemas.microsoft.com/office/drawing/2016/5/11/chartex" xmlns:cx6="http://schemas.microsoft.com/office/drawing/2016/5/12/chartex" xmlns:cx7="http://schemas.microsoft.com/office/drawing/2016/5/13/chartex" xmlns:cx8="http://schemas.microsoft.com/office/drawing/2016/5/14/chartex" xmlns:mc="http://schemas.openxmlformats.org/markup-compatibility/2006" xmlns:aink="http://schemas.microsoft.com/office/drawing/2016/ink" xmlns:am3d="http://schemas.microsoft.com/office/drawing/2017/model3d" xmlns:o="urn:schemas-microsoft-com:office:office" xmlns:oel="http://schemas.microsoft.com/office/2019/extlst" xmlns:r="http://schemas.openxmlformats.org/officeDocument/2006/relationships" xmlns:m="http://schemas.openxmlformats.org/officeDocument/2006/math" xmlns:v="urn:schemas-microsoft-com:vml" xmlns:wp14="http://schemas.microsoft.com/office/word/2010/wordprocessingDrawing" xmlns:wp="http://schemas.openxmlformats.org/drawingml/2006/wordprocessingDrawing" xmlns:w10="urn:schemas-microsoft-com:office:word" xmlns:w="http://schemas.openxmlformats.org/wordprocessingml/2006/main" xmlns:w14="http://schemas.microsoft.com/office/word/2010/wordml" xmlns:w15="http://schemas.microsoft.com/office/word/2012/wordml" xmlns:w16cex="http://schemas.microsoft.com/office/word/2018/wordml/cex" xmlns:w16cid="http://schemas.microsoft.com/office/word/2016/wordml/cid" xmlns:w16="http://schemas.microsoft.com/office/word/2018/wordml" xmlns:w16du="http://schemas.microsoft.com/office/word/2023/wordml/word16du" xmlns:w16sdtdh="http://schemas.microsoft.com/office/word/2020/wordml/sdtdatahash" xmlns:w16se="http://schemas.microsoft.com/office/word/2015/wordml/symex" xmlns:wpg="http://schemas.microsoft.com/office/word/2010/wordprocessingGroup" xmlns:wpi="http://schemas.microsoft.com/office/word/2010/wordprocessingInk" xmlns:wne="http://schemas.microsoft.com/office/word/2006/wordml" xmlns:wps="http://schemas.microsoft.com/office/word/2010/wordprocessingShape" mc:Ignorable="w14 w15 w16se w16cid w16 w16cex w16sdtdh w16du wp14">
   <w:body>
+    <w:p>
+      <w:pPr>
+        <w:rPr>
+          <w:b/>
+          <w:bCs/>
+          <w:lang w:val="en-US"/>
+        </w:rPr>
+      </w:pPr>
+      <w:r>
+        <w:rPr>
+          <w:b/>
+          <w:bCs/>
+          <w:lang w:val="en-US"/>
+        </w:rPr>
+        <w:t>“Final” Option</w:t>
+      </w:r>
+    </w:p>
+    <w:p>
+      <w:pPr>
+        <w:pStyle w:val="Listenabsatz"/>
+        <w:numPr>
+          <w:ilvl w:val="0"/>
+          <w:numId w:val="3"/>
+        </w:numPr>
+        <w:rPr>
+          <w:bCs/>
+          <w:lang w:val="en-US"/>
+        </w:rPr>
+      </w:pPr>
+      <w:r>
+        <w:rPr>
+          <w:bCs/>
+          <w:lang w:val="en-US"/>
+        </w:rPr>
+        <w:t>Starting position:</w:t>
+      </w:r>
+    </w:p>
+    <w:p>
+      <w:pPr>
+        <w:pStyle w:val="Listenabsatz"/>
+        <w:numPr>
+          <w:ilvl w:val="0"/>
+          <w:numId w:val="4"/>
+        </w:numPr>
+        <w:rPr>
+          <w:lang w:val="en-US"/>
+        </w:rPr>
+      </w:pPr>
+      <w:r>
+        <w:rPr>
+          <w:lang w:val="en-US"/>
+        </w:rPr>
+        <w:t xml:space="preserve">3 </w:t>
+      </w:r>
+      <w:r>
+        <w:rPr>
+          <w:lang w:val="en-US"/>
+        </w:rPr>
+        <w:t>r</w:t>
+      </w:r>
+      <w:r>
+        <w:rPr>
+          <w:lang w:val="en-US"/>
+        </w:rPr>
+        <w:t>obots</w:t>
+      </w:r>
+      <w:r>
+        <w:rPr>
+          <w:lang w:val="en-US"/>
+        </w:rPr>
+        <w:t xml:space="preserve">, 1 conveyer belt with photoelectric barrier and color scanner </w:t>
+      </w:r>
+    </w:p>
+    <w:p>
+      <w:pPr>
+        <w:pStyle w:val="Listenabsatz"/>
+        <w:numPr>
+          <w:ilvl w:val="0"/>
+          <w:numId w:val="4"/>
+        </w:numPr>
+        <w:rPr>
+          <w:lang w:val="en-US"/>
+        </w:rPr>
+      </w:pPr>
+      <w:r>
+        <w:rPr>
+          <w:bCs/>
+          <w:lang w:val="en-US"/>
+        </w:rPr>
+        <w:t>Next to robot one are three predefined spaces with palettes. On the palettes</w:t>
+      </w:r>
+      <w:r>
+        <w:rPr>
+          <w:bCs/>
+          <w:lang w:val="en-US"/>
+        </w:rPr>
+        <w:t xml:space="preserve"> are f</w:t>
+      </w:r>
+      <w:r>
+        <w:rPr>
+          <w:bCs/>
+          <w:lang w:val="en-US"/>
+        </w:rPr>
+        <w:t>our different</w:t>
+      </w:r>
+      <w:r>
+        <w:rPr>
+          <w:bCs/>
+          <w:lang w:val="en-US"/>
+        </w:rPr>
+        <w:t>ly</w:t>
+      </w:r>
+      <w:r>
+        <w:rPr>
+          <w:bCs/>
+          <w:lang w:val="en-US"/>
+        </w:rPr>
+        <w:t xml:space="preserve"> colored blocks (red, green, blue, yellow) randomly distributed (4 blocks</w:t>
+      </w:r>
+      <w:r>
+        <w:rPr>
+          <w:bCs/>
+          <w:lang w:val="en-US"/>
+        </w:rPr>
+        <w:t xml:space="preserve"> per palette</w:t>
+      </w:r>
+      <w:r>
+        <w:rPr>
+          <w:bCs/>
+          <w:lang w:val="en-US"/>
+        </w:rPr>
+        <w:t xml:space="preserve"> =&gt; 12 blocks in total.</w:t>
+      </w:r>
+    </w:p>
+    <w:p>
+      <w:pPr>
+        <w:pStyle w:val="Listenabsatz"/>
+        <w:numPr>
+          <w:ilvl w:val="0"/>
+          <w:numId w:val="4"/>
+        </w:numPr>
+        <w:rPr>
+          <w:lang w:val="en-US"/>
+        </w:rPr>
+      </w:pPr>
+      <w:r>
+        <w:rPr>
+          <w:bCs/>
+          <w:lang w:val="en-US"/>
+        </w:rPr>
+        <w:t>C</w:t>
+      </w:r>
+      <w:r>
+        <w:rPr>
+          <w:bCs/>
+          <w:lang w:val="en-US"/>
+        </w:rPr>
+        <w:t xml:space="preserve">onveyer belt </w:t>
+      </w:r>
+      <w:r>
+        <w:rPr>
+          <w:bCs/>
+          <w:lang w:val="en-US"/>
+        </w:rPr>
+        <w:t xml:space="preserve">leads from robot 2 to robot </w:t>
+      </w:r>
+      <w:r>
+        <w:rPr>
+          <w:bCs/>
+          <w:lang w:val="en-US"/>
+        </w:rPr>
+        <w:t>3</w:t>
+      </w:r>
+    </w:p>
+    <w:p>
+      <w:pPr>
+        <w:pStyle w:val="Listenabsatz"/>
+        <w:numPr>
+          <w:ilvl w:val="0"/>
+          <w:numId w:val="3"/>
+        </w:numPr>
+        <w:rPr>
+          <w:lang w:val="en-US"/>
+        </w:rPr>
+      </w:pPr>
+      <w:r>
+        <w:rPr>
+          <w:lang w:val="en-US"/>
+        </w:rPr>
+        <w:t>Robot 1 picks up one palette at a time and places in the reach of robot 2.</w:t>
+      </w:r>
+    </w:p>
+    <w:p>
+      <w:pPr>
+        <w:pStyle w:val="Listenabsatz"/>
+        <w:numPr>
+          <w:ilvl w:val="0"/>
+          <w:numId w:val="3"/>
+        </w:numPr>
+        <w:rPr>
+          <w:lang w:val="en-US"/>
+        </w:rPr>
+      </w:pPr>
+      <w:r>
+        <w:rPr>
+          <w:lang w:val="en-US"/>
+        </w:rPr>
+        <w:t>Robot 2 picks up one block at a time from the palette and places it on the conveyer belt.</w:t>
+      </w:r>
+    </w:p>
+    <w:p>
+      <w:pPr>
+        <w:pStyle w:val="Listenabsatz"/>
+        <w:numPr>
+          <w:ilvl w:val="0"/>
+          <w:numId w:val="3"/>
+        </w:numPr>
+        <w:rPr>
+          <w:lang w:val="en-US"/>
+        </w:rPr>
+      </w:pPr>
+      <w:r>
+        <w:rPr>
+          <w:lang w:val="en-US"/>
+        </w:rPr>
+        <w:t>After each block, the conveyer belt moves a bit more than one block-length</w:t>
+      </w:r>
+      <w:r>
+        <w:rPr>
+          <w:lang w:val="en-US"/>
+        </w:rPr>
+        <w:t xml:space="preserve"> after which the next block is placed. Repeat until all 12 blocks are placed.</w:t>
+      </w:r>
+    </w:p>
+    <w:p>
+      <w:pPr>
+        <w:pStyle w:val="Listenabsatz"/>
+        <w:numPr>
+          <w:ilvl w:val="0"/>
+          <w:numId w:val="3"/>
+        </w:numPr>
+        <w:rPr>
+          <w:lang w:val="en-US"/>
+        </w:rPr>
+      </w:pPr>
+      <w:r>
+        <w:rPr>
+          <w:lang w:val="en-US"/>
+        </w:rPr>
+        <w:t>T</w:t>
+      </w:r>
+      <w:r>
+        <w:rPr>
+          <w:lang w:val="en-US"/>
+        </w:rPr>
+        <w:t xml:space="preserve">he conveyer belt moves the blocks toward robot 3 until the photoelectric barrier detects </w:t>
+      </w:r>
+      <w:r>
+        <w:rPr>
+          <w:lang w:val="en-US"/>
+        </w:rPr>
+        <w:t>a block</w:t>
+      </w:r>
+      <w:r>
+        <w:rPr>
+          <w:lang w:val="en-US"/>
+        </w:rPr>
+        <w:t xml:space="preserve"> and stops.</w:t>
+      </w:r>
+    </w:p>
+    <w:p>
+      <w:pPr>
+        <w:pStyle w:val="Listenabsatz"/>
+        <w:numPr>
+          <w:ilvl w:val="0"/>
+          <w:numId w:val="3"/>
+        </w:numPr>
+        <w:rPr>
+          <w:lang w:val="en-US"/>
+        </w:rPr>
+      </w:pPr>
+      <w:r>
+        <w:rPr>
+          <w:lang w:val="en-US"/>
+        </w:rPr>
+        <w:t xml:space="preserve">Robot 3 picks up the block in front of the </w:t>
+      </w:r>
+      <w:r>
+        <w:rPr>
+          <w:lang w:val="en-US"/>
+        </w:rPr>
+        <w:t>barrier</w:t>
+      </w:r>
+      <w:r>
+        <w:rPr>
+          <w:lang w:val="en-US"/>
+        </w:rPr>
+        <w:t xml:space="preserve"> and places it on the color sensor.</w:t>
+      </w:r>
+    </w:p>
+    <w:p>
+      <w:pPr>
+        <w:pStyle w:val="Listenabsatz"/>
+        <w:numPr>
+          <w:ilvl w:val="0"/>
+          <w:numId w:val="3"/>
+        </w:numPr>
+        <w:rPr>
+          <w:lang w:val="en-US"/>
+        </w:rPr>
+      </w:pPr>
+      <w:r>
+        <w:rPr>
+          <w:lang w:val="en-US"/>
+        </w:rPr>
+        <w:t>Color sensor determines the color of the block.</w:t>
+      </w:r>
+    </w:p>
+    <w:p>
+      <w:pPr>
+        <w:pStyle w:val="Listenabsatz"/>
+        <w:numPr>
+          <w:ilvl w:val="0"/>
+          <w:numId w:val="3"/>
+        </w:numPr>
+        <w:rPr>
+          <w:lang w:val="en-US"/>
+        </w:rPr>
+      </w:pPr>
+      <w:r>
+        <w:rPr>
+          <w:lang w:val="en-US"/>
+        </w:rPr>
+        <w:t>Robot 3 picks up the block and places it either back on the palettes or the “waste” basket depending on the color of the block. For example:</w:t>
+      </w:r>
+    </w:p>
+    <w:p>
+      <w:pPr>
+        <w:pStyle w:val="Listenabsatz"/>
+        <w:numPr>
+          <w:ilvl w:val="1"/>
+          <w:numId w:val="3"/>
+        </w:numPr>
+        <w:rPr>
+          <w:lang w:val="en-US"/>
+        </w:rPr>
+      </w:pPr>
+      <w:r>
+        <w:rPr>
+          <w:lang w:val="en-US"/>
+        </w:rPr>
+        <w:t>Red =&gt; palette 1</w:t>
+      </w:r>
+    </w:p>
+    <w:p>
+      <w:pPr>
+        <w:pStyle w:val="Listenabsatz"/>
+        <w:numPr>
+          <w:ilvl w:val="1"/>
+          <w:numId w:val="3"/>
+        </w:numPr>
+        <w:rPr>
+          <w:lang w:val="en-US"/>
+        </w:rPr>
+      </w:pPr>
+      <w:r>
+        <w:rPr>
+          <w:lang w:val="en-US"/>
+        </w:rPr>
+        <w:t>Green =&gt; palette 2</w:t>
+      </w:r>
+    </w:p>
+    <w:p>
+      <w:pPr>
+        <w:pStyle w:val="Listenabsatz"/>
+        <w:numPr>
+          <w:ilvl w:val="1"/>
+          <w:numId w:val="3"/>
+        </w:numPr>
+        <w:rPr>
+          <w:lang w:val="en-US"/>
+        </w:rPr>
+      </w:pPr>
+      <w:r>
+        <w:rPr>
+          <w:lang w:val="en-US"/>
+        </w:rPr>
+        <w:t>Blue =&gt; palette 3</w:t>
+      </w:r>
+    </w:p>
+    <w:p>
+      <w:pPr>
+        <w:pStyle w:val="Listenabsatz"/>
+        <w:numPr>
+          <w:ilvl w:val="1"/>
+          <w:numId w:val="3"/>
+        </w:numPr>
+        <w:rPr>
+          <w:lang w:val="en-US"/>
+        </w:rPr>
+      </w:pPr>
+      <w:r>
+        <w:rPr>
+          <w:lang w:val="en-US"/>
+        </w:rPr>
+        <w:t>Yellow =&gt; waste basket</w:t>
+      </w:r>
+    </w:p>
+    <w:p>
+      <w:pPr>
+        <w:pStyle w:val="Listenabsatz"/>
+        <w:numPr>
+          <w:ilvl w:val="0"/>
+          <w:numId w:val="3"/>
+        </w:numPr>
+        <w:rPr>
+          <w:lang w:val="en-US"/>
+        </w:rPr>
+      </w:pPr>
+      <w:r>
+        <w:rPr>
+          <w:lang w:val="en-US"/>
+        </w:rPr>
+        <w:t>Repeat steps 5 -8 until are blocks are sorted.</w:t>
+      </w:r>
+    </w:p>
+    <w:p>
+      <w:pPr>
+        <w:rPr>
+          <w:lang w:val="en-US"/>
+        </w:rPr>
+      </w:pPr>
+      <w:r>
+        <w:rPr>
+          <w:b/>
+          <w:lang w:val="en-US"/>
+        </w:rPr>
+        <w:t xml:space="preserve">Issue: </w:t>
+      </w:r>
+      <w:r>
+        <w:rPr>
+          <w:lang w:val="en-US"/>
+        </w:rPr>
+        <w:t>Each palette only has space for max. for blocks. Do we define, that we only have max. 4 blocks of each color or do we implement a higher stacking if &gt;4 blocks/color are present?</w:t>
+      </w:r>
+    </w:p>
+    <w:p>
+      <w:pPr>
+        <w:rPr>
+          <w:lang w:val="en-US"/>
+        </w:rPr>
+      </w:pPr>
+      <w:r>
+        <w:rPr>
+          <w:b/>
+          <w:lang w:val="en-US"/>
+        </w:rPr>
+        <w:br w:type="page"/>
+      </w:r>
+    </w:p>
+    <w:p>
+      <w:pPr>
+        <w:rPr>
+          <w:b/>
+          <w:lang w:val="en-US"/>
+        </w:rPr>
+      </w:pPr>
+      <w:r>
+        <w:rPr>
+          <w:b/>
+          <w:lang w:val="en-US"/>
+        </w:rPr>
+        <w:lastRenderedPageBreak/>
+        <w:t>Robot 1</w:t>
+      </w:r>
+      <w:r>
+        <w:rPr>
+          <w:b/>
+          <w:lang w:val="en-US"/>
+        </w:rPr>
+        <w:t xml:space="preserve"> (heavy lifter)</w:t>
+      </w:r>
+      <w:r>
+        <w:rPr>
+          <w:b/>
+          <w:lang w:val="en-US"/>
+        </w:rPr>
+        <w:t>:</w:t>
+      </w:r>
+    </w:p>
+    <w:p>
+      <w:pPr>
+        <w:ind w:firstLine="708"/>
+        <w:rPr>
+          <w:bCs/>
+          <w:lang w:val="en-US"/>
+        </w:rPr>
+      </w:pPr>
+      <w:r>
+        <w:rPr>
+          <w:b/>
+          <w:lang w:val="en-US"/>
+        </w:rPr>
+        <w:t xml:space="preserve">Tasks: </w:t>
+      </w:r>
+      <w:r>
+        <w:rPr>
+          <w:bCs/>
+          <w:lang w:val="en-US"/>
+        </w:rPr>
+        <w:t>Picking up palettes, serving to robot 2</w:t>
+      </w:r>
+    </w:p>
+    <w:p>
+      <w:pPr>
+        <w:ind w:firstLine="708"/>
+        <w:rPr>
+          <w:bCs/>
+          <w:lang w:val="en-US"/>
+        </w:rPr>
+      </w:pPr>
+      <w:r>
+        <w:rPr>
+          <w:b/>
+          <w:lang w:val="en-US"/>
+        </w:rPr>
+        <w:t>Attachment</w:t>
+      </w:r>
+      <w:r>
+        <w:rPr>
+          <w:b/>
+          <w:lang w:val="en-US"/>
+        </w:rPr>
+        <w:t xml:space="preserve">: </w:t>
+      </w:r>
+      <w:r>
+        <w:rPr>
+          <w:bCs/>
+          <w:lang w:val="en-US"/>
+        </w:rPr>
+        <w:t>Claw</w:t>
+      </w:r>
+    </w:p>
+    <w:p>
+      <w:pPr>
+        <w:ind w:firstLine="708"/>
+        <w:rPr>
+          <w:bCs/>
+          <w:lang w:val="en-US"/>
+        </w:rPr>
+      </w:pPr>
+      <w:r>
+        <w:rPr>
+          <w:b/>
+          <w:lang w:val="en-US"/>
+        </w:rPr>
+        <w:t xml:space="preserve">Connections: </w:t>
+      </w:r>
+      <w:r>
+        <w:rPr>
+          <w:bCs/>
+          <w:lang w:val="en-US"/>
+        </w:rPr>
+        <w:t>none</w:t>
+      </w:r>
+    </w:p>
+    <w:p>
+      <w:pPr>
+        <w:ind w:firstLine="708"/>
+        <w:rPr>
+          <w:b/>
+          <w:lang w:val="en-US"/>
+        </w:rPr>
+      </w:pPr>
+      <w:r>
+        <w:rPr>
+          <w:b/>
+          <w:lang w:val="en-US"/>
+        </w:rPr>
+        <w:t xml:space="preserve">Scripts on connected Raspberry Pi: </w:t>
+      </w:r>
+    </w:p>
+    <w:p>
+      <w:pPr>
+        <w:pStyle w:val="Listenabsatz"/>
+        <w:numPr>
+          <w:ilvl w:val="1"/>
+          <w:numId w:val="4"/>
+        </w:numPr>
+        <w:rPr>
+          <w:bCs/>
+          <w:lang w:val="en-US"/>
+        </w:rPr>
+      </w:pPr>
+      <w:r>
+        <w:rPr>
+          <w:bCs/>
+          <w:lang w:val="en-US"/>
+        </w:rPr>
+        <w:t>Transfer of palettes to robot 2</w:t>
+      </w:r>
+    </w:p>
+    <w:p>
+      <w:pPr>
+        <w:rPr>
+          <w:b/>
+          <w:lang w:val="en-US"/>
+        </w:rPr>
+      </w:pPr>
+    </w:p>
+    <w:p>
+      <w:pPr>
+        <w:rPr>
+          <w:b/>
+          <w:lang w:val="en-US"/>
+        </w:rPr>
+      </w:pPr>
+      <w:r>
+        <w:rPr>
+          <w:b/>
+          <w:lang w:val="en-US"/>
+        </w:rPr>
+        <w:t>Robot 2</w:t>
+      </w:r>
+      <w:r>
+        <w:rPr>
+          <w:b/>
+          <w:lang w:val="en-US"/>
+        </w:rPr>
+        <w:t xml:space="preserve"> (</w:t>
+      </w:r>
+      <w:proofErr w:type="spellStart"/>
+      <w:r>
+        <w:rPr>
+          <w:b/>
+          <w:lang w:val="en-US"/>
+        </w:rPr>
+        <w:t>pick’n’placer</w:t>
+      </w:r>
+      <w:proofErr w:type="spellEnd"/>
+      <w:r>
+        <w:rPr>
+          <w:b/>
+          <w:lang w:val="en-US"/>
+        </w:rPr>
+        <w:t>)</w:t>
+      </w:r>
+      <w:r>
+        <w:rPr>
+          <w:b/>
+          <w:lang w:val="en-US"/>
+        </w:rPr>
+        <w:t>:</w:t>
+      </w:r>
+    </w:p>
+    <w:p>
+      <w:pPr>
+        <w:ind w:firstLine="708"/>
+        <w:rPr>
+          <w:bCs/>
+          <w:lang w:val="en-US"/>
+        </w:rPr>
+      </w:pPr>
+      <w:r>
+        <w:rPr>
+          <w:b/>
+          <w:lang w:val="en-US"/>
+        </w:rPr>
+        <w:t xml:space="preserve">Tasks: </w:t>
+      </w:r>
+      <w:r>
+        <w:rPr>
+          <w:bCs/>
+          <w:lang w:val="en-US"/>
+        </w:rPr>
+        <w:t>Transferring blocks from palettes to conveyer belt.</w:t>
+      </w:r>
+    </w:p>
+    <w:p>
+      <w:pPr>
+        <w:ind w:firstLine="708"/>
+        <w:rPr>
+          <w:bCs/>
+          <w:lang w:val="en-US"/>
+        </w:rPr>
+      </w:pPr>
+      <w:r>
+        <w:rPr>
+          <w:b/>
+          <w:bCs/>
+          <w:lang w:val="en-US"/>
+        </w:rPr>
+        <w:t xml:space="preserve">Attachment: </w:t>
+      </w:r>
+      <w:r>
+        <w:rPr>
+          <w:bCs/>
+          <w:lang w:val="en-US"/>
+        </w:rPr>
+        <w:t>Suction cup</w:t>
+      </w:r>
+    </w:p>
+    <w:p>
+      <w:pPr>
+        <w:ind w:firstLine="708"/>
+        <w:rPr>
+          <w:bCs/>
+          <w:lang w:val="en-US"/>
+        </w:rPr>
+      </w:pPr>
+      <w:r>
+        <w:rPr>
+          <w:b/>
+          <w:bCs/>
+          <w:lang w:val="en-US"/>
+        </w:rPr>
+        <w:t xml:space="preserve">Connections: </w:t>
+      </w:r>
+      <w:r>
+        <w:rPr>
+          <w:bCs/>
+          <w:lang w:val="en-US"/>
+        </w:rPr>
+        <w:t xml:space="preserve">Conveyer belt, photoelectric </w:t>
+      </w:r>
+      <w:r>
+        <w:rPr>
+          <w:bCs/>
+          <w:lang w:val="en-US"/>
+        </w:rPr>
+        <w:t>barrier</w:t>
+      </w:r>
+    </w:p>
+    <w:p>
+      <w:pPr>
+        <w:ind w:firstLine="708"/>
+        <w:rPr>
+          <w:b/>
+          <w:bCs/>
+          <w:lang w:val="en-US"/>
+        </w:rPr>
+      </w:pPr>
+      <w:r>
+        <w:rPr>
+          <w:b/>
+          <w:bCs/>
+          <w:lang w:val="en-US"/>
+        </w:rPr>
+        <w:t xml:space="preserve">Scripts on connected Raspberry Pi: </w:t>
+      </w:r>
+    </w:p>
+    <w:p>
+      <w:pPr>
+        <w:pStyle w:val="Listenabsatz"/>
+        <w:numPr>
+          <w:ilvl w:val="1"/>
+          <w:numId w:val="4"/>
+        </w:numPr>
+        <w:rPr>
+          <w:bCs/>
+          <w:lang w:val="en-US"/>
+        </w:rPr>
+      </w:pPr>
+      <w:r>
+        <w:rPr>
+          <w:bCs/>
+          <w:lang w:val="en-US"/>
+        </w:rPr>
+        <w:t>Transfer of blocks to belt</w:t>
+      </w:r>
+    </w:p>
+    <w:p>
+      <w:pPr>
+        <w:pStyle w:val="Listenabsatz"/>
+        <w:numPr>
+          <w:ilvl w:val="1"/>
+          <w:numId w:val="4"/>
+        </w:numPr>
+        <w:rPr>
+          <w:bCs/>
+          <w:lang w:val="en-US"/>
+        </w:rPr>
+      </w:pPr>
+      <w:r>
+        <w:rPr>
+          <w:bCs/>
+          <w:lang w:val="en-US"/>
+        </w:rPr>
+        <w:t>S</w:t>
+      </w:r>
+      <w:r>
+        <w:rPr>
+          <w:bCs/>
+          <w:lang w:val="en-US"/>
+        </w:rPr>
+        <w:t>tepwise transport of blocks to robot 3</w:t>
+      </w:r>
+    </w:p>
+    <w:p>
+      <w:pPr>
+        <w:rPr>
+          <w:b/>
+          <w:lang w:val="en-US"/>
+        </w:rPr>
+      </w:pPr>
+    </w:p>
+    <w:p>
+      <w:pPr>
+        <w:rPr>
+          <w:b/>
+          <w:lang w:val="en-US"/>
+        </w:rPr>
+      </w:pPr>
+      <w:r>
+        <w:rPr>
+          <w:b/>
+          <w:lang w:val="en-US"/>
+        </w:rPr>
+        <w:t xml:space="preserve">Robot </w:t>
+      </w:r>
+      <w:r>
+        <w:rPr>
+          <w:b/>
+          <w:lang w:val="en-US"/>
+        </w:rPr>
+        <w:t>3 (</w:t>
+      </w:r>
+      <w:proofErr w:type="spellStart"/>
+      <w:r>
+        <w:rPr>
+          <w:b/>
+          <w:lang w:val="en-US"/>
+        </w:rPr>
+        <w:t>pick’n’sorter</w:t>
+      </w:r>
+      <w:proofErr w:type="spellEnd"/>
+      <w:r>
+        <w:rPr>
+          <w:b/>
+          <w:lang w:val="en-US"/>
+        </w:rPr>
+        <w:t>):</w:t>
+      </w:r>
+    </w:p>
+    <w:p>
+      <w:pPr>
+        <w:ind w:left="708"/>
+        <w:rPr>
+          <w:lang w:val="en-US"/>
+        </w:rPr>
+      </w:pPr>
+      <w:r>
+        <w:rPr>
+          <w:b/>
+          <w:lang w:val="en-US"/>
+        </w:rPr>
+        <w:t xml:space="preserve">Tasks: </w:t>
+      </w:r>
+      <w:r>
+        <w:rPr>
+          <w:lang w:val="en-US"/>
+        </w:rPr>
+        <w:t>Transferring blocks from palettes to color sensor, sorting blocks onto palettes or waste basket</w:t>
+      </w:r>
+    </w:p>
+    <w:p>
+      <w:pPr>
+        <w:ind w:left="708"/>
+        <w:rPr>
+          <w:lang w:val="en-US"/>
+        </w:rPr>
+      </w:pPr>
+      <w:r>
+        <w:rPr>
+          <w:b/>
+          <w:lang w:val="en-US"/>
+        </w:rPr>
+        <w:t>Attachment:</w:t>
+      </w:r>
+      <w:r>
+        <w:rPr>
+          <w:lang w:val="en-US"/>
+        </w:rPr>
+        <w:t xml:space="preserve"> Suction cup</w:t>
+      </w:r>
+    </w:p>
+    <w:p>
+      <w:pPr>
+        <w:ind w:left="708"/>
+        <w:rPr>
+          <w:lang w:val="en-US"/>
+        </w:rPr>
+      </w:pPr>
+      <w:r>
+        <w:rPr>
+          <w:b/>
+          <w:lang w:val="en-US"/>
+        </w:rPr>
+        <w:t>Connections:</w:t>
+      </w:r>
+      <w:r>
+        <w:rPr>
+          <w:lang w:val="en-US"/>
+        </w:rPr>
+        <w:t xml:space="preserve"> Color sensor</w:t>
+      </w:r>
+    </w:p>
+    <w:p>
+      <w:pPr>
+        <w:ind w:left="708"/>
+        <w:rPr>
+          <w:b/>
+          <w:lang w:val="en-US"/>
+        </w:rPr>
+      </w:pPr>
+      <w:r>
+        <w:rPr>
+          <w:b/>
+          <w:lang w:val="en-US"/>
+        </w:rPr>
+        <w:t xml:space="preserve">Scripts on connected Raspberry Pi: </w:t>
+      </w:r>
+    </w:p>
+    <w:p>
+      <w:pPr>
+        <w:pStyle w:val="Listenabsatz"/>
+        <w:numPr>
+          <w:ilvl w:val="1"/>
+          <w:numId w:val="4"/>
+        </w:numPr>
+        <w:rPr>
+          <w:b/>
+          <w:lang w:val="en-US"/>
+        </w:rPr>
+      </w:pPr>
+      <w:r>
+        <w:rPr>
+          <w:lang w:val="en-US"/>
+        </w:rPr>
+        <w:t>Transfer of blocks to sensor</w:t>
+      </w:r>
+    </w:p>
+    <w:p>
+      <w:pPr>
+        <w:pStyle w:val="Listenabsatz"/>
+        <w:numPr>
+          <w:ilvl w:val="1"/>
+          <w:numId w:val="4"/>
+        </w:numPr>
+        <w:rPr>
+          <w:b/>
+          <w:lang w:val="en-US"/>
+        </w:rPr>
+      </w:pPr>
+      <w:r>
+        <w:rPr>
+          <w:lang w:val="en-US"/>
+        </w:rPr>
+        <w:t>Determining color of blocks</w:t>
+      </w:r>
+    </w:p>
+    <w:p>
+      <w:pPr>
+        <w:pStyle w:val="Listenabsatz"/>
+        <w:numPr>
+          <w:ilvl w:val="1"/>
+          <w:numId w:val="4"/>
+        </w:numPr>
+        <w:rPr>
+          <w:b/>
+          <w:lang w:val="en-US"/>
+        </w:rPr>
+      </w:pPr>
+      <w:r>
+        <w:rPr>
+          <w:lang w:val="en-US"/>
+        </w:rPr>
+        <w:t>Transfer of blocks to correct final spot</w:t>
+      </w:r>
+    </w:p>
+    <w:p>
+      <w:pPr>
+        <w:rPr>
+          <w:b/>
+          <w:lang w:val="en-US"/>
+        </w:rPr>
+      </w:pPr>
+      <w:r>
+        <w:rPr>
+          <w:b/>
+          <w:lang w:val="en-US"/>
+        </w:rPr>
+        <w:br w:type="page"/>
+      </w:r>
+    </w:p>
+    <w:p>
+      <w:pPr>
+        <w:rPr>
+          <w:b/>
+          <w:lang w:val="en-US"/>
+        </w:rPr>
+      </w:pPr>
+      <w:r>
+        <w:rPr>
+          <w:b/>
+          <w:lang w:val="en-US"/>
+        </w:rPr>
+        <w:lastRenderedPageBreak/>
+        <w:t>Additional features in case the above process proves too easy:</w:t>
+      </w:r>
+    </w:p>
+    <w:p>
+      <w:pPr>
+        <w:rPr>
+          <w:lang w:val="en-US"/>
+        </w:rPr>
+      </w:pPr>
+      <w:r>
+        <w:rPr>
+          <w:lang w:val="en-US"/>
+        </w:rPr>
+        <w:t xml:space="preserve">The palettes onto which robot 3 places the colored blocks do not have a pre-defined color. Instead, robot 3 starts sorting before all blocks are on the conveyer belt and the first block is placed on palette 1 making this the assigned </w:t>
+      </w:r>
+      <w:r>
+        <w:rPr>
+          <w:lang w:val="en-US"/>
+        </w:rPr>
+        <w:t>palette for this color. From this stage, the system needs to keep track of which palettes has which color assigned to it.</w:t>
+      </w:r>
+    </w:p>
+    <w:p>
+      <w:pPr>
+        <w:rPr>
+          <w:b/>
+          <w:lang w:val="en-US"/>
+        </w:rPr>
+      </w:pPr>
+      <w:r>
+        <w:rPr>
+          <w:b/>
+          <w:lang w:val="en-US"/>
+        </w:rPr>
+        <w:br w:type="page"/>
+      </w:r>
+    </w:p>
+    <w:p>
+      <w:pPr>
+        <w:rPr>
+          <w:b/>
+          <w:lang w:val="en-US"/>
+        </w:rPr>
+      </w:pPr>
+      <w:r>
+        <w:rPr>
+          <w:b/>
+          <w:lang w:val="en-US"/>
+        </w:rPr>
+        <w:lastRenderedPageBreak/>
+        <w:t>Initial Ideas:</w:t>
+      </w:r>
+    </w:p>
     <w:p>
       <w:pPr>
         <w:ind w:left="426" w:hanging="360"/>
@@ -76,28 +1137,8 @@
         <w:rPr>
           <w:lang w:val="en-US"/>
         </w:rPr>
-        <w:t xml:space="preserve">randomly </w:t>
-      </w:r>
-      <w:r>
-        <w:rPr>
-          <w:lang w:val="en-US"/>
-        </w:rPr>
-        <w:t xml:space="preserve">placed on given spaces </w:t>
-      </w:r>
-      <w:r>
-        <w:rPr>
-          <w:lang w:val="en-US"/>
-        </w:rPr>
-        <w:t xml:space="preserve">next to robots 1 and </w:t>
-      </w:r>
-      <w:proofErr w:type="gramStart"/>
-      <w:r>
-        <w:rPr>
-          <w:lang w:val="en-US"/>
-        </w:rPr>
-        <w:t>2</w:t>
-      </w:r>
-      <w:proofErr w:type="gramEnd"/>
+        <w:t>randomly placed on given spaces next to robots 1 and 2</w:t>
+      </w:r>
     </w:p>
     <w:p>
       <w:pPr>
@@ -114,22 +1155,8 @@
         <w:rPr>
           <w:lang w:val="en-US"/>
         </w:rPr>
-        <w:t xml:space="preserve">A </w:t>
-      </w:r>
-      <w:r>
-        <w:rPr>
-          <w:lang w:val="en-US"/>
-        </w:rPr>
-        <w:t xml:space="preserve">conveyer belt leads from robots 1 and 2 to robot </w:t>
-      </w:r>
-      <w:proofErr w:type="gramStart"/>
-      <w:r>
-        <w:rPr>
-          <w:lang w:val="en-US"/>
-        </w:rPr>
-        <w:t>3</w:t>
-      </w:r>
-      <w:proofErr w:type="gramEnd"/>
+        <w:t>A conveyer belt leads from robots 1 and 2 to robot 3</w:t>
+      </w:r>
     </w:p>
     <w:p>
       <w:pPr>
@@ -146,16 +1173,8 @@
         <w:rPr>
           <w:lang w:val="en-US"/>
         </w:rPr>
-        <w:t xml:space="preserve">Next to the robot 3 there are predefined spaces for each </w:t>
-      </w:r>
-      <w:proofErr w:type="gramStart"/>
-      <w:r>
-        <w:rPr>
-          <w:lang w:val="en-US"/>
-        </w:rPr>
-        <w:t>color</w:t>
-      </w:r>
-      <w:proofErr w:type="gramEnd"/>
+        <w:t>Next to the robot 3 there are predefined spaces for each color</w:t>
+      </w:r>
     </w:p>
     <w:p>
       <w:pPr>
@@ -172,22 +1191,8 @@
         <w:rPr>
           <w:lang w:val="en-US"/>
         </w:rPr>
-        <w:t>Robots 1 &amp; 2 altern</w:t>
-      </w:r>
-      <w:r>
-        <w:rPr>
-          <w:lang w:val="en-US"/>
-        </w:rPr>
-        <w:t xml:space="preserve">ately pick up one of the “random colored” blocks and place them on the conveyer </w:t>
-      </w:r>
-      <w:proofErr w:type="gramStart"/>
-      <w:r>
-        <w:rPr>
-          <w:lang w:val="en-US"/>
-        </w:rPr>
-        <w:t>belt</w:t>
-      </w:r>
-      <w:proofErr w:type="gramEnd"/>
+        <w:t>Robots 1 &amp; 2 alternately pick up one of the “random colored” blocks and place them on the conveyer belt</w:t>
+      </w:r>
     </w:p>
     <w:p>
       <w:pPr>
@@ -204,16 +1209,8 @@
         <w:rPr>
           <w:lang w:val="en-US"/>
         </w:rPr>
-        <w:t xml:space="preserve">As soon as one block reaches the photoelectric barrier the conveyer belt comes to a </w:t>
-      </w:r>
-      <w:proofErr w:type="gramStart"/>
-      <w:r>
-        <w:rPr>
-          <w:lang w:val="en-US"/>
-        </w:rPr>
-        <w:t>halt</w:t>
-      </w:r>
-      <w:proofErr w:type="gramEnd"/>
+        <w:t>As soon as one block reaches the photoelectric barrier the conveyer belt comes to a halt</w:t>
+      </w:r>
     </w:p>
     <w:p>
       <w:pPr>
@@ -230,16 +1227,8 @@
         <w:rPr>
           <w:lang w:val="en-US"/>
         </w:rPr>
-        <w:t xml:space="preserve">Robot 3 picks up the </w:t>
-      </w:r>
-      <w:proofErr w:type="gramStart"/>
-      <w:r>
-        <w:rPr>
-          <w:lang w:val="en-US"/>
-        </w:rPr>
-        <w:t>block</w:t>
-      </w:r>
-      <w:proofErr w:type="gramEnd"/>
+        <w:t>Robot 3 picks up the block</w:t>
+      </w:r>
     </w:p>
     <w:p>
       <w:pPr>
@@ -376,22 +1365,8 @@
         <w:rPr>
           <w:lang w:val="en-US"/>
         </w:rPr>
-        <w:t xml:space="preserve">sorted and </w:t>
-      </w:r>
-      <w:r>
-        <w:rPr>
-          <w:lang w:val="en-US"/>
-        </w:rPr>
-        <w:t xml:space="preserve">placed on given spaces next to robots 1 and </w:t>
-      </w:r>
-      <w:proofErr w:type="gramStart"/>
-      <w:r>
-        <w:rPr>
-          <w:lang w:val="en-US"/>
-        </w:rPr>
-        <w:t>2</w:t>
-      </w:r>
-      <w:proofErr w:type="gramEnd"/>
+        <w:t>sorted and placed on given spaces next to robots 1 and 2</w:t>
+      </w:r>
     </w:p>
     <w:p>
       <w:pPr>
@@ -408,16 +1383,8 @@
         <w:rPr>
           <w:lang w:val="en-US"/>
         </w:rPr>
-        <w:t xml:space="preserve">A conveyer belt leads from robots 1 and 2 to robot </w:t>
-      </w:r>
-      <w:proofErr w:type="gramStart"/>
-      <w:r>
-        <w:rPr>
-          <w:lang w:val="en-US"/>
-        </w:rPr>
-        <w:t>3</w:t>
-      </w:r>
-      <w:proofErr w:type="gramEnd"/>
+        <w:t>A conveyer belt leads from robots 1 and 2 to robot 3</w:t>
+      </w:r>
     </w:p>
     <w:p>
       <w:pPr>
@@ -434,16 +1401,8 @@
         <w:rPr>
           <w:lang w:val="en-US"/>
         </w:rPr>
-        <w:t xml:space="preserve">Next to the robot 3 there are predefined spaces for each </w:t>
-      </w:r>
-      <w:proofErr w:type="gramStart"/>
-      <w:r>
-        <w:rPr>
-          <w:lang w:val="en-US"/>
-        </w:rPr>
-        <w:t>color</w:t>
-      </w:r>
-      <w:proofErr w:type="gramEnd"/>
+        <w:t>Next to the robot 3 there are predefined spaces for each color</w:t>
+      </w:r>
     </w:p>
     <w:p>
       <w:pPr>
@@ -460,16 +1419,8 @@
         <w:rPr>
           <w:lang w:val="en-US"/>
         </w:rPr>
-        <w:t xml:space="preserve">Robots 1 &amp; 2 alternately pick up one of the blocks and place them on the conveyer </w:t>
-      </w:r>
-      <w:proofErr w:type="gramStart"/>
-      <w:r>
-        <w:rPr>
-          <w:lang w:val="en-US"/>
-        </w:rPr>
-        <w:t>belt</w:t>
-      </w:r>
-      <w:proofErr w:type="gramEnd"/>
+        <w:t>Robots 1 &amp; 2 alternately pick up one of the blocks and place them on the conveyer belt</w:t>
+      </w:r>
     </w:p>
     <w:p>
       <w:pPr>
@@ -486,16 +1437,8 @@
         <w:rPr>
           <w:lang w:val="en-US"/>
         </w:rPr>
-        <w:t xml:space="preserve">As soon as one block reaches the photoelectric barrier the conveyer belt comes to a </w:t>
-      </w:r>
-      <w:proofErr w:type="gramStart"/>
-      <w:r>
-        <w:rPr>
-          <w:lang w:val="en-US"/>
-        </w:rPr>
-        <w:t>halt</w:t>
-      </w:r>
-      <w:proofErr w:type="gramEnd"/>
+        <w:t>As soon as one block reaches the photoelectric barrier the conveyer belt comes to a halt</w:t>
+      </w:r>
     </w:p>
     <w:p>
       <w:pPr>
@@ -512,16 +1455,8 @@
         <w:rPr>
           <w:lang w:val="en-US"/>
         </w:rPr>
-        <w:t xml:space="preserve">Robot 3 picks up the </w:t>
-      </w:r>
-      <w:proofErr w:type="gramStart"/>
-      <w:r>
-        <w:rPr>
-          <w:lang w:val="en-US"/>
-        </w:rPr>
-        <w:t>block</w:t>
-      </w:r>
-      <w:proofErr w:type="gramEnd"/>
+        <w:t>Robot 3 picks up the block</w:t>
+      </w:r>
     </w:p>
     <w:p>
       <w:pPr>
@@ -618,13 +1553,7 @@
         <w:rPr>
           <w:lang w:val="en-US"/>
         </w:rPr>
-        <w:t xml:space="preserve">Robots 1 &amp; 2 pick up the </w:t>
-      </w:r>
-      <w:r>
-        <w:rPr>
-          <w:lang w:val="en-US"/>
-        </w:rPr>
-        <w:t>pallets with the sorted blocks and</w:t>
+        <w:t>Robots 1 &amp; 2 pick up the pallets with the sorted blocks and</w:t>
       </w:r>
     </w:p>
     <w:p>
@@ -642,56 +1571,21 @@
         <w:rPr>
           <w:lang w:val="en-US"/>
         </w:rPr>
-        <w:t xml:space="preserve">Place them on the starting position / predefined </w:t>
-      </w:r>
-      <w:proofErr w:type="gramStart"/>
-      <w:r>
-        <w:rPr>
-          <w:lang w:val="en-US"/>
-        </w:rPr>
-        <w:t>spaces</w:t>
-      </w:r>
-      <w:proofErr w:type="gramEnd"/>
-    </w:p>
-    <w:p>
-      <w:pPr>
-        <w:rPr>
-          <w:lang w:val="en-US"/>
-        </w:rPr>
-      </w:pPr>
-      <w:r>
-        <w:rPr>
-          <w:lang w:val="en-US"/>
-        </w:rPr>
-        <w:t xml:space="preserve">This loop could go on for any </w:t>
-      </w:r>
-      <w:proofErr w:type="gramStart"/>
-      <w:r>
-        <w:rPr>
-          <w:lang w:val="en-US"/>
-        </w:rPr>
-        <w:t>amount</w:t>
-      </w:r>
-      <w:proofErr w:type="gramEnd"/>
-      <w:r>
-        <w:rPr>
-          <w:lang w:val="en-US"/>
-        </w:rPr>
-        <w:t xml:space="preserve"> of </w:t>
-      </w:r>
-      <w:r>
-        <w:rPr>
-          <w:lang w:val="en-US"/>
-        </w:rPr>
-        <w:t>runs.</w:t>
-      </w:r>
-    </w:p>
-    <w:p>
-      <w:pPr>
-        <w:rPr>
-          <w:lang w:val="en-US"/>
-        </w:rPr>
-      </w:pPr>
+        <w:t>Place them on the starting position / predefined spaces</w:t>
+      </w:r>
+    </w:p>
+    <w:p>
+      <w:pPr>
+        <w:rPr>
+          <w:lang w:val="en-US"/>
+        </w:rPr>
+      </w:pPr>
+      <w:r>
+        <w:rPr>
+          <w:lang w:val="en-US"/>
+        </w:rPr>
+        <w:t>This loop could go on for any amount of runs.</w:t>
+      </w:r>
     </w:p>
     <w:p>
       <w:pPr>
@@ -712,8 +1606,279 @@
 </file>
 
 <file path=word/numbering.xml><?xml version="1.0" encoding="utf-8"?>
-<w:numbering xmlns:wpc="http://schemas.microsoft.com/office/word/2010/wordprocessingCanvas" xmlns:cx="http://schemas.microsoft.com/office/drawing/2014/chartex" xmlns:cx1="http://schemas.microsoft.com/office/drawing/2015/9/8/chartex" xmlns:cx2="http://schemas.microsoft.com/office/drawing/2015/10/21/chartex" xmlns:cx3="http://schemas.microsoft.com/office/drawing/2016/5/9/chartex" xmlns:cx4="http://schemas.microsoft.com/office/drawing/2016/5/10/chartex" xmlns:cx5="http://schemas.microsoft.com/office/drawing/2016/5/11/chartex" xmlns:cx6="http://schemas.microsoft.com/office/drawing/2016/5/12/chartex" xmlns:cx7="http://schemas.microsoft.com/office/drawing/2016/5/13/chartex" xmlns:cx8="http://schemas.microsoft.com/office/drawing/2016/5/14/chartex" xmlns:mc="http://schemas.openxmlformats.org/markup-compatibility/2006" xmlns:aink="http://schemas.microsoft.com/office/drawing/2016/ink" xmlns:am3d="http://schemas.microsoft.com/office/drawing/2017/model3d" xmlns:o="urn:schemas-microsoft-com:office:office" xmlns:oel="http://schemas.microsoft.com/office/2019/extlst" xmlns:r="http://schemas.openxmlformats.org/officeDocument/2006/relationships" xmlns:m="http://schemas.openxmlformats.org/officeDocument/2006/math" xmlns:v="urn:schemas-microsoft-com:vml" xmlns:wp14="http://schemas.microsoft.com/office/word/2010/wordprocessingDrawing" xmlns:wp="http://schemas.openxmlformats.org/drawingml/2006/wordprocessingDrawing" xmlns:w10="urn:schemas-microsoft-com:office:word" xmlns:w="http://schemas.openxmlformats.org/wordprocessingml/2006/main" xmlns:w14="http://schemas.microsoft.com/office/word/2010/wordml" xmlns:w15="http://schemas.microsoft.com/office/word/2012/wordml" xmlns:w16cex="http://schemas.microsoft.com/office/word/2018/wordml/cex" xmlns:w16cid="http://schemas.microsoft.com/office/word/2016/wordml/cid" xmlns:w16="http://schemas.microsoft.com/office/word/2018/wordml" xmlns:w16sdtdh="http://schemas.microsoft.com/office/word/2020/wordml/sdtdatahash" xmlns:w16se="http://schemas.microsoft.com/office/word/2015/wordml/symex" xmlns:wpg="http://schemas.microsoft.com/office/word/2010/wordprocessingGroup" xmlns:wpi="http://schemas.microsoft.com/office/word/2010/wordprocessingInk" xmlns:wne="http://schemas.microsoft.com/office/word/2006/wordml" xmlns:wps="http://schemas.microsoft.com/office/word/2010/wordprocessingShape" mc:Ignorable="w14 w15 w16se w16cid w16 w16cex w16sdtdh wp14">
+<w:numbering xmlns:wpc="http://schemas.microsoft.com/office/word/2010/wordprocessingCanvas" xmlns:cx="http://schemas.microsoft.com/office/drawing/2014/chartex" xmlns:cx1="http://schemas.microsoft.com/office/drawing/2015/9/8/chartex" xmlns:cx2="http://schemas.microsoft.com/office/drawing/2015/10/21/chartex" xmlns:cx3="http://schemas.microsoft.com/office/drawing/2016/5/9/chartex" xmlns:cx4="http://schemas.microsoft.com/office/drawing/2016/5/10/chartex" xmlns:cx5="http://schemas.microsoft.com/office/drawing/2016/5/11/chartex" xmlns:cx6="http://schemas.microsoft.com/office/drawing/2016/5/12/chartex" xmlns:cx7="http://schemas.microsoft.com/office/drawing/2016/5/13/chartex" xmlns:cx8="http://schemas.microsoft.com/office/drawing/2016/5/14/chartex" xmlns:mc="http://schemas.openxmlformats.org/markup-compatibility/2006" xmlns:aink="http://schemas.microsoft.com/office/drawing/2016/ink" xmlns:am3d="http://schemas.microsoft.com/office/drawing/2017/model3d" xmlns:o="urn:schemas-microsoft-com:office:office" xmlns:oel="http://schemas.microsoft.com/office/2019/extlst" xmlns:r="http://schemas.openxmlformats.org/officeDocument/2006/relationships" xmlns:m="http://schemas.openxmlformats.org/officeDocument/2006/math" xmlns:v="urn:schemas-microsoft-com:vml" xmlns:wp14="http://schemas.microsoft.com/office/word/2010/wordprocessingDrawing" xmlns:wp="http://schemas.openxmlformats.org/drawingml/2006/wordprocessingDrawing" xmlns:w10="urn:schemas-microsoft-com:office:word" xmlns:w="http://schemas.openxmlformats.org/wordprocessingml/2006/main" xmlns:w14="http://schemas.microsoft.com/office/word/2010/wordml" xmlns:w15="http://schemas.microsoft.com/office/word/2012/wordml" xmlns:w16cex="http://schemas.microsoft.com/office/word/2018/wordml/cex" xmlns:w16cid="http://schemas.microsoft.com/office/word/2016/wordml/cid" xmlns:w16="http://schemas.microsoft.com/office/word/2018/wordml" xmlns:w16du="http://schemas.microsoft.com/office/word/2023/wordml/word16du" xmlns:w16sdtdh="http://schemas.microsoft.com/office/word/2020/wordml/sdtdatahash" xmlns:w16se="http://schemas.microsoft.com/office/word/2015/wordml/symex" xmlns:wpg="http://schemas.microsoft.com/office/word/2010/wordprocessingGroup" xmlns:wpi="http://schemas.microsoft.com/office/word/2010/wordprocessingInk" xmlns:wne="http://schemas.microsoft.com/office/word/2006/wordml" xmlns:wps="http://schemas.microsoft.com/office/word/2010/wordprocessingShape" mc:Ignorable="w14 w15 w16se w16cid w16 w16cex w16sdtdh w16du wp14">
   <w:abstractNum w:abstractNumId="0" w15:restartNumberingAfterBreak="0">
+    <w:nsid w:val="123000BF"/>
+    <w:multiLevelType w:val="hybridMultilevel"/>
+    <w:tmpl w:val="59546A2E"/>
+    <w:lvl w:ilvl="0" w:tplc="4E0230B0">
+      <w:start w:val="1"/>
+      <w:numFmt w:val="lowerLetter"/>
+      <w:lvlText w:val="%1."/>
+      <w:lvlJc w:val="left"/>
+      <w:pPr>
+        <w:ind w:left="1781" w:hanging="360"/>
+      </w:pPr>
+      <w:rPr>
+        <w:rFonts w:hint="default"/>
+      </w:rPr>
+    </w:lvl>
+    <w:lvl w:ilvl="1" w:tplc="08070019" w:tentative="1">
+      <w:start w:val="1"/>
+      <w:numFmt w:val="lowerLetter"/>
+      <w:lvlText w:val="%2."/>
+      <w:lvlJc w:val="left"/>
+      <w:pPr>
+        <w:ind w:left="2501" w:hanging="360"/>
+      </w:pPr>
+    </w:lvl>
+    <w:lvl w:ilvl="2" w:tplc="0807001B" w:tentative="1">
+      <w:start w:val="1"/>
+      <w:numFmt w:val="lowerRoman"/>
+      <w:lvlText w:val="%3."/>
+      <w:lvlJc w:val="right"/>
+      <w:pPr>
+        <w:ind w:left="3221" w:hanging="180"/>
+      </w:pPr>
+    </w:lvl>
+    <w:lvl w:ilvl="3" w:tplc="0807000F" w:tentative="1">
+      <w:start w:val="1"/>
+      <w:numFmt w:val="decimal"/>
+      <w:lvlText w:val="%4."/>
+      <w:lvlJc w:val="left"/>
+      <w:pPr>
+        <w:ind w:left="3941" w:hanging="360"/>
+      </w:pPr>
+    </w:lvl>
+    <w:lvl w:ilvl="4" w:tplc="08070019" w:tentative="1">
+      <w:start w:val="1"/>
+      <w:numFmt w:val="lowerLetter"/>
+      <w:lvlText w:val="%5."/>
+      <w:lvlJc w:val="left"/>
+      <w:pPr>
+        <w:ind w:left="4661" w:hanging="360"/>
+      </w:pPr>
+    </w:lvl>
+    <w:lvl w:ilvl="5" w:tplc="0807001B" w:tentative="1">
+      <w:start w:val="1"/>
+      <w:numFmt w:val="lowerRoman"/>
+      <w:lvlText w:val="%6."/>
+      <w:lvlJc w:val="right"/>
+      <w:pPr>
+        <w:ind w:left="5381" w:hanging="180"/>
+      </w:pPr>
+    </w:lvl>
+    <w:lvl w:ilvl="6" w:tplc="0807000F" w:tentative="1">
+      <w:start w:val="1"/>
+      <w:numFmt w:val="decimal"/>
+      <w:lvlText w:val="%7."/>
+      <w:lvlJc w:val="left"/>
+      <w:pPr>
+        <w:ind w:left="6101" w:hanging="360"/>
+      </w:pPr>
+    </w:lvl>
+    <w:lvl w:ilvl="7" w:tplc="08070019" w:tentative="1">
+      <w:start w:val="1"/>
+      <w:numFmt w:val="lowerLetter"/>
+      <w:lvlText w:val="%8."/>
+      <w:lvlJc w:val="left"/>
+      <w:pPr>
+        <w:ind w:left="6821" w:hanging="360"/>
+      </w:pPr>
+    </w:lvl>
+    <w:lvl w:ilvl="8" w:tplc="0807001B" w:tentative="1">
+      <w:start w:val="1"/>
+      <w:numFmt w:val="lowerRoman"/>
+      <w:lvlText w:val="%9."/>
+      <w:lvlJc w:val="right"/>
+      <w:pPr>
+        <w:ind w:left="7541" w:hanging="180"/>
+      </w:pPr>
+    </w:lvl>
+  </w:abstractNum>
+  <w:abstractNum w:abstractNumId="1" w15:restartNumberingAfterBreak="0">
+    <w:nsid w:val="1F3B5C33"/>
+    <w:multiLevelType w:val="hybridMultilevel"/>
+    <w:tmpl w:val="0BAE5D0A"/>
+    <w:lvl w:ilvl="0" w:tplc="0807000F">
+      <w:start w:val="1"/>
+      <w:numFmt w:val="decimal"/>
+      <w:lvlText w:val="%1."/>
+      <w:lvlJc w:val="left"/>
+      <w:pPr>
+        <w:ind w:left="720" w:hanging="360"/>
+      </w:pPr>
+      <w:rPr>
+        <w:rFonts w:hint="default"/>
+      </w:rPr>
+    </w:lvl>
+    <w:lvl w:ilvl="1" w:tplc="08070019">
+      <w:start w:val="1"/>
+      <w:numFmt w:val="lowerLetter"/>
+      <w:lvlText w:val="%2."/>
+      <w:lvlJc w:val="left"/>
+      <w:pPr>
+        <w:ind w:left="1440" w:hanging="360"/>
+      </w:pPr>
+    </w:lvl>
+    <w:lvl w:ilvl="2" w:tplc="0807001B" w:tentative="1">
+      <w:start w:val="1"/>
+      <w:numFmt w:val="lowerRoman"/>
+      <w:lvlText w:val="%3."/>
+      <w:lvlJc w:val="right"/>
+      <w:pPr>
+        <w:ind w:left="2160" w:hanging="180"/>
+      </w:pPr>
+    </w:lvl>
+    <w:lvl w:ilvl="3" w:tplc="0807000F" w:tentative="1">
+      <w:start w:val="1"/>
+      <w:numFmt w:val="decimal"/>
+      <w:lvlText w:val="%4."/>
+      <w:lvlJc w:val="left"/>
+      <w:pPr>
+        <w:ind w:left="2880" w:hanging="360"/>
+      </w:pPr>
+    </w:lvl>
+    <w:lvl w:ilvl="4" w:tplc="08070019" w:tentative="1">
+      <w:start w:val="1"/>
+      <w:numFmt w:val="lowerLetter"/>
+      <w:lvlText w:val="%5."/>
+      <w:lvlJc w:val="left"/>
+      <w:pPr>
+        <w:ind w:left="3600" w:hanging="360"/>
+      </w:pPr>
+    </w:lvl>
+    <w:lvl w:ilvl="5" w:tplc="0807001B" w:tentative="1">
+      <w:start w:val="1"/>
+      <w:numFmt w:val="lowerRoman"/>
+      <w:lvlText w:val="%6."/>
+      <w:lvlJc w:val="right"/>
+      <w:pPr>
+        <w:ind w:left="4320" w:hanging="180"/>
+      </w:pPr>
+    </w:lvl>
+    <w:lvl w:ilvl="6" w:tplc="0807000F" w:tentative="1">
+      <w:start w:val="1"/>
+      <w:numFmt w:val="decimal"/>
+      <w:lvlText w:val="%7."/>
+      <w:lvlJc w:val="left"/>
+      <w:pPr>
+        <w:ind w:left="5040" w:hanging="360"/>
+      </w:pPr>
+    </w:lvl>
+    <w:lvl w:ilvl="7" w:tplc="08070019" w:tentative="1">
+      <w:start w:val="1"/>
+      <w:numFmt w:val="lowerLetter"/>
+      <w:lvlText w:val="%8."/>
+      <w:lvlJc w:val="left"/>
+      <w:pPr>
+        <w:ind w:left="5760" w:hanging="360"/>
+      </w:pPr>
+    </w:lvl>
+    <w:lvl w:ilvl="8" w:tplc="0807001B" w:tentative="1">
+      <w:start w:val="1"/>
+      <w:numFmt w:val="lowerRoman"/>
+      <w:lvlText w:val="%9."/>
+      <w:lvlJc w:val="right"/>
+      <w:pPr>
+        <w:ind w:left="6480" w:hanging="180"/>
+      </w:pPr>
+    </w:lvl>
+  </w:abstractNum>
+  <w:abstractNum w:abstractNumId="2" w15:restartNumberingAfterBreak="0">
+    <w:nsid w:val="42974A49"/>
+    <w:multiLevelType w:val="hybridMultilevel"/>
+    <w:tmpl w:val="F596132A"/>
+    <w:lvl w:ilvl="0" w:tplc="FFC0F4B8">
+      <w:start w:val="1"/>
+      <w:numFmt w:val="lowerLetter"/>
+      <w:lvlText w:val="%1."/>
+      <w:lvlJc w:val="left"/>
+      <w:pPr>
+        <w:ind w:left="1080" w:hanging="360"/>
+      </w:pPr>
+      <w:rPr>
+        <w:rFonts w:hint="default"/>
+        <w:b/>
+      </w:rPr>
+    </w:lvl>
+    <w:lvl w:ilvl="1" w:tplc="A14C89F0">
+      <w:start w:val="1"/>
+      <w:numFmt w:val="lowerLetter"/>
+      <w:lvlText w:val="%2."/>
+      <w:lvlJc w:val="left"/>
+      <w:pPr>
+        <w:ind w:left="1800" w:hanging="360"/>
+      </w:pPr>
+      <w:rPr>
+        <w:b w:val="0"/>
+      </w:rPr>
+    </w:lvl>
+    <w:lvl w:ilvl="2" w:tplc="0807001B">
+      <w:start w:val="1"/>
+      <w:numFmt w:val="lowerRoman"/>
+      <w:lvlText w:val="%3."/>
+      <w:lvlJc w:val="right"/>
+      <w:pPr>
+        <w:ind w:left="2520" w:hanging="180"/>
+      </w:pPr>
+    </w:lvl>
+    <w:lvl w:ilvl="3" w:tplc="0807000F">
+      <w:start w:val="1"/>
+      <w:numFmt w:val="decimal"/>
+      <w:lvlText w:val="%4."/>
+      <w:lvlJc w:val="left"/>
+      <w:pPr>
+        <w:ind w:left="3240" w:hanging="360"/>
+      </w:pPr>
+    </w:lvl>
+    <w:lvl w:ilvl="4" w:tplc="08070019">
+      <w:start w:val="1"/>
+      <w:numFmt w:val="lowerLetter"/>
+      <w:lvlText w:val="%5."/>
+      <w:lvlJc w:val="left"/>
+      <w:pPr>
+        <w:ind w:left="3960" w:hanging="360"/>
+      </w:pPr>
+    </w:lvl>
+    <w:lvl w:ilvl="5" w:tplc="0807001B">
+      <w:start w:val="1"/>
+      <w:numFmt w:val="lowerRoman"/>
+      <w:lvlText w:val="%6."/>
+      <w:lvlJc w:val="right"/>
+      <w:pPr>
+        <w:ind w:left="4680" w:hanging="180"/>
+      </w:pPr>
+    </w:lvl>
+    <w:lvl w:ilvl="6" w:tplc="0807000F">
+      <w:start w:val="1"/>
+      <w:numFmt w:val="decimal"/>
+      <w:lvlText w:val="%7."/>
+      <w:lvlJc w:val="left"/>
+      <w:pPr>
+        <w:ind w:left="5400" w:hanging="360"/>
+      </w:pPr>
+    </w:lvl>
+    <w:lvl w:ilvl="7" w:tplc="08070019">
+      <w:start w:val="1"/>
+      <w:numFmt w:val="lowerLetter"/>
+      <w:lvlText w:val="%8."/>
+      <w:lvlJc w:val="left"/>
+      <w:pPr>
+        <w:ind w:left="6120" w:hanging="360"/>
+      </w:pPr>
+    </w:lvl>
+    <w:lvl w:ilvl="8" w:tplc="0807001B">
+      <w:start w:val="1"/>
+      <w:numFmt w:val="lowerRoman"/>
+      <w:lvlText w:val="%9."/>
+      <w:lvlJc w:val="right"/>
+      <w:pPr>
+        <w:ind w:left="6840" w:hanging="180"/>
+      </w:pPr>
+    </w:lvl>
+  </w:abstractNum>
+  <w:abstractNum w:abstractNumId="3" w15:restartNumberingAfterBreak="0">
     <w:nsid w:val="62C61BB2"/>
     <w:multiLevelType w:val="hybridMultilevel"/>
     <w:tmpl w:val="923C8128"/>
@@ -799,7 +1964,7 @@
       </w:pPr>
     </w:lvl>
   </w:abstractNum>
-  <w:abstractNum w:abstractNumId="1" w15:restartNumberingAfterBreak="0">
+  <w:abstractNum w:abstractNumId="4" w15:restartNumberingAfterBreak="0">
     <w:nsid w:val="763F2A45"/>
     <w:multiLevelType w:val="hybridMultilevel"/>
     <w:tmpl w:val="923C8128"/>
@@ -886,16 +2051,25 @@
     </w:lvl>
   </w:abstractNum>
   <w:num w:numId="1" w16cid:durableId="791286327">
+    <w:abstractNumId w:val="4"/>
+  </w:num>
+  <w:num w:numId="2" w16cid:durableId="812986637">
+    <w:abstractNumId w:val="3"/>
+  </w:num>
+  <w:num w:numId="3" w16cid:durableId="723138890">
     <w:abstractNumId w:val="1"/>
   </w:num>
-  <w:num w:numId="2" w16cid:durableId="812986637">
+  <w:num w:numId="4" w16cid:durableId="115681135">
+    <w:abstractNumId w:val="2"/>
+  </w:num>
+  <w:num w:numId="5" w16cid:durableId="1956281323">
     <w:abstractNumId w:val="0"/>
   </w:num>
 </w:numbering>
 </file>
 
 <file path=word/styles.xml><?xml version="1.0" encoding="utf-8"?>
-<w:styles xmlns:mc="http://schemas.openxmlformats.org/markup-compatibility/2006" xmlns:r="http://schemas.openxmlformats.org/officeDocument/2006/relationships" xmlns:w="http://schemas.openxmlformats.org/wordprocessingml/2006/main" xmlns:w14="http://schemas.microsoft.com/office/word/2010/wordml" xmlns:w15="http://schemas.microsoft.com/office/word/2012/wordml" xmlns:w16cex="http://schemas.microsoft.com/office/word/2018/wordml/cex" xmlns:w16cid="http://schemas.microsoft.com/office/word/2016/wordml/cid" xmlns:w16="http://schemas.microsoft.com/office/word/2018/wordml" xmlns:w16sdtdh="http://schemas.microsoft.com/office/word/2020/wordml/sdtdatahash" xmlns:w16se="http://schemas.microsoft.com/office/word/2015/wordml/symex" mc:Ignorable="w14 w15 w16se w16cid w16 w16cex w16sdtdh">
+<w:styles xmlns:mc="http://schemas.openxmlformats.org/markup-compatibility/2006" xmlns:r="http://schemas.openxmlformats.org/officeDocument/2006/relationships" xmlns:w="http://schemas.openxmlformats.org/wordprocessingml/2006/main" xmlns:w14="http://schemas.microsoft.com/office/word/2010/wordml" xmlns:w15="http://schemas.microsoft.com/office/word/2012/wordml" xmlns:w16cex="http://schemas.microsoft.com/office/word/2018/wordml/cex" xmlns:w16cid="http://schemas.microsoft.com/office/word/2016/wordml/cid" xmlns:w16="http://schemas.microsoft.com/office/word/2018/wordml" xmlns:w16du="http://schemas.microsoft.com/office/word/2023/wordml/word16du" xmlns:w16sdtdh="http://schemas.microsoft.com/office/word/2020/wordml/sdtdatahash" xmlns:w16se="http://schemas.microsoft.com/office/word/2015/wordml/symex" mc:Ignorable="w14 w15 w16se w16cid w16 w16cex w16sdtdh w16du">
   <w:docDefaults>
     <w:rPrDefault>
       <w:rPr>

</xml_diff>